<commit_message>
Adicionei o exercíco index07.php ,sou do grupo G1
</commit_message>
<xml_diff>
--- a/Comandos Git.docx
+++ b/Comandos Git.docx
@@ -4,198 +4,63 @@
   <w:body>
     <w:p>
       <w:r>
-        <w:t xml:space="preserve">Comandos </w:t>
-      </w:r>
-      <w:proofErr w:type="spellStart"/>
-      <w:r>
-        <w:t>Git</w:t>
-      </w:r>
-      <w:proofErr w:type="spellEnd"/>
+        <w:t xml:space="preserve">Comandos Git </w:t>
+      </w:r>
+    </w:p>
+    <w:p>
+      <w:r>
+        <w:t xml:space="preserve">- git init </w:t>
+      </w:r>
+      <w:r>
+        <w:t xml:space="preserve"> &gt; </w:t>
+      </w:r>
+      <w:r>
+        <w:t>inicia o git .</w:t>
+      </w:r>
+    </w:p>
+    <w:p>
+      <w:r>
+        <w:t xml:space="preserve">- git status </w:t>
+      </w:r>
+      <w:r>
+        <w:t xml:space="preserve"> &gt; visualiza.</w:t>
+      </w:r>
+    </w:p>
+    <w:p>
+      <w:r>
+        <w:t xml:space="preserve">- git add ./ </w:t>
+      </w:r>
+      <w:r>
+        <w:t xml:space="preserve"> &gt; passa o arquivo por inteiro .</w:t>
+      </w:r>
+    </w:p>
+    <w:p>
+      <w:r>
+        <w:t>- git help &gt; ajuda.</w:t>
+      </w:r>
+    </w:p>
+    <w:p>
+      <w:r>
+        <w:t>- git  commit -m  &gt; adiciona a versão.</w:t>
+      </w:r>
+    </w:p>
+    <w:p>
+      <w:r>
+        <w:t>- git log &gt; traz todas as versões.</w:t>
+      </w:r>
       <w:r>
         <w:t xml:space="preserve"> </w:t>
       </w:r>
     </w:p>
     <w:p>
       <w:r>
-        <w:t xml:space="preserve">- </w:t>
-      </w:r>
-      <w:proofErr w:type="spellStart"/>
-      <w:r>
-        <w:t>git</w:t>
-      </w:r>
-      <w:proofErr w:type="spellEnd"/>
-      <w:r>
-        <w:t xml:space="preserve"> </w:t>
-      </w:r>
-      <w:proofErr w:type="spellStart"/>
-      <w:proofErr w:type="gramStart"/>
-      <w:r>
-        <w:t>init</w:t>
-      </w:r>
-      <w:proofErr w:type="spellEnd"/>
-      <w:r>
-        <w:t xml:space="preserve"> </w:t>
-      </w:r>
-      <w:r>
-        <w:t xml:space="preserve"> &gt;</w:t>
-      </w:r>
-      <w:proofErr w:type="gramEnd"/>
-      <w:r>
-        <w:t xml:space="preserve"> </w:t>
-      </w:r>
-      <w:r>
-        <w:t xml:space="preserve">inicia o </w:t>
-      </w:r>
-      <w:proofErr w:type="spellStart"/>
-      <w:r>
-        <w:t>git</w:t>
-      </w:r>
-      <w:proofErr w:type="spellEnd"/>
-      <w:r>
-        <w:t xml:space="preserve"> .</w:t>
-      </w:r>
-    </w:p>
-    <w:p>
-      <w:r>
-        <w:t xml:space="preserve">- </w:t>
-      </w:r>
-      <w:proofErr w:type="spellStart"/>
-      <w:r>
-        <w:t>git</w:t>
-      </w:r>
-      <w:proofErr w:type="spellEnd"/>
-      <w:r>
-        <w:t xml:space="preserve"> </w:t>
-      </w:r>
-      <w:proofErr w:type="gramStart"/>
-      <w:r>
-        <w:t xml:space="preserve">status </w:t>
-      </w:r>
-      <w:r>
-        <w:t xml:space="preserve"> &gt;</w:t>
-      </w:r>
-      <w:proofErr w:type="gramEnd"/>
-      <w:r>
-        <w:t xml:space="preserve"> visualiza.</w:t>
-      </w:r>
-    </w:p>
-    <w:p>
-      <w:r>
-        <w:t xml:space="preserve">- </w:t>
-      </w:r>
-      <w:proofErr w:type="spellStart"/>
-      <w:r>
-        <w:t>git</w:t>
-      </w:r>
-      <w:proofErr w:type="spellEnd"/>
-      <w:r>
-        <w:t xml:space="preserve"> </w:t>
-      </w:r>
-      <w:proofErr w:type="spellStart"/>
-      <w:proofErr w:type="gramStart"/>
-      <w:r>
-        <w:t>add</w:t>
-      </w:r>
-      <w:proofErr w:type="spellEnd"/>
-      <w:r>
-        <w:t xml:space="preserve"> .</w:t>
-      </w:r>
-      <w:proofErr w:type="gramEnd"/>
-      <w:r>
-        <w:t xml:space="preserve">/ </w:t>
-      </w:r>
-      <w:r>
-        <w:t xml:space="preserve"> &gt; passa o arquivo por inteiro .</w:t>
-      </w:r>
-    </w:p>
-    <w:p>
-      <w:r>
-        <w:t xml:space="preserve">- </w:t>
-      </w:r>
-      <w:proofErr w:type="spellStart"/>
-      <w:proofErr w:type="gramStart"/>
-      <w:r>
-        <w:t>git</w:t>
-      </w:r>
-      <w:proofErr w:type="spellEnd"/>
-      <w:proofErr w:type="gramEnd"/>
-      <w:r>
-        <w:t xml:space="preserve"> help &gt; ajuda.</w:t>
-      </w:r>
-    </w:p>
-    <w:p>
-      <w:r>
-        <w:t xml:space="preserve">- </w:t>
-      </w:r>
-      <w:proofErr w:type="spellStart"/>
-      <w:proofErr w:type="gramStart"/>
-      <w:r>
-        <w:t>git</w:t>
-      </w:r>
-      <w:proofErr w:type="spellEnd"/>
-      <w:r>
-        <w:t xml:space="preserve">  </w:t>
-      </w:r>
-      <w:proofErr w:type="spellStart"/>
-      <w:r>
-        <w:t>commit</w:t>
-      </w:r>
-      <w:proofErr w:type="spellEnd"/>
-      <w:proofErr w:type="gramEnd"/>
-      <w:r>
-        <w:t xml:space="preserve"> -m  &gt; adiciona a versão.</w:t>
-      </w:r>
-    </w:p>
-    <w:p>
-      <w:r>
-        <w:t xml:space="preserve">- </w:t>
-      </w:r>
-      <w:proofErr w:type="spellStart"/>
-      <w:proofErr w:type="gramStart"/>
-      <w:r>
-        <w:t>git</w:t>
-      </w:r>
-      <w:proofErr w:type="spellEnd"/>
-      <w:proofErr w:type="gramEnd"/>
-      <w:r>
-        <w:t xml:space="preserve"> log &gt; traz todas as versões.</w:t>
-      </w:r>
-      <w:r>
-        <w:t xml:space="preserve"> </w:t>
-      </w:r>
-    </w:p>
-    <w:p>
-      <w:r>
-        <w:t xml:space="preserve">- </w:t>
-      </w:r>
-      <w:proofErr w:type="spellStart"/>
-      <w:proofErr w:type="gramStart"/>
-      <w:r>
-        <w:t>git</w:t>
-      </w:r>
-      <w:proofErr w:type="spellEnd"/>
-      <w:proofErr w:type="gramEnd"/>
-      <w:r>
-        <w:t xml:space="preserve"> show &gt; mostra oque foi feito no arquivo. (para sair basta clicar em WQ)</w:t>
-      </w:r>
-    </w:p>
-    <w:p>
-      <w:r>
-        <w:t xml:space="preserve">- </w:t>
-      </w:r>
-      <w:proofErr w:type="spellStart"/>
-      <w:r>
-        <w:t>cd</w:t>
-      </w:r>
-      <w:proofErr w:type="spellEnd"/>
-      <w:r>
-        <w:t xml:space="preserve"> &gt; volta para a pasta </w:t>
-      </w:r>
-      <w:proofErr w:type="gramStart"/>
-      <w:r>
-        <w:t>posterior .</w:t>
-      </w:r>
-      <w:proofErr w:type="gramEnd"/>
+        <w:t>- git show &gt; mostra oque foi feito no arquivo. (para sair basta clicar em WQ)</w:t>
+      </w:r>
+    </w:p>
+    <w:p>
+      <w:r>
+        <w:t>- cd &gt; volta para a pasta posterior .</w:t>
+      </w:r>
     </w:p>
     <w:p>
       <w:pPr>
@@ -212,25 +77,13 @@
       <w:r>
         <w:t xml:space="preserve">- </w:t>
       </w:r>
-      <w:proofErr w:type="spellStart"/>
-      <w:proofErr w:type="gramStart"/>
       <w:r>
         <w:rPr>
           <w:rFonts w:ascii="Lucida Console" w:hAnsi="Lucida Console" w:cs="Lucida Console"/>
           <w:sz w:val="18"/>
           <w:szCs w:val="18"/>
         </w:rPr>
-        <w:t>git</w:t>
-      </w:r>
-      <w:proofErr w:type="spellEnd"/>
-      <w:proofErr w:type="gramEnd"/>
-      <w:r>
-        <w:rPr>
-          <w:rFonts w:ascii="Lucida Console" w:hAnsi="Lucida Console" w:cs="Lucida Console"/>
-          <w:sz w:val="18"/>
-          <w:szCs w:val="18"/>
-        </w:rPr>
-        <w:t xml:space="preserve"> clone </w:t>
+        <w:t xml:space="preserve">git clone </w:t>
       </w:r>
       <w:hyperlink r:id="rId4" w:history="1">
         <w:r>
@@ -283,45 +136,7 @@
           <w:sz w:val="18"/>
           <w:szCs w:val="18"/>
         </w:rPr>
-        <w:t xml:space="preserve">- </w:t>
-      </w:r>
-      <w:proofErr w:type="spellStart"/>
-      <w:proofErr w:type="gramStart"/>
-      <w:r>
-        <w:rPr>
-          <w:rFonts w:ascii="Lucida Console" w:hAnsi="Lucida Console" w:cs="Lucida Console"/>
-          <w:sz w:val="18"/>
-          <w:szCs w:val="18"/>
-        </w:rPr>
-        <w:t>git</w:t>
-      </w:r>
-      <w:proofErr w:type="spellEnd"/>
-      <w:proofErr w:type="gramEnd"/>
-      <w:r>
-        <w:rPr>
-          <w:rFonts w:ascii="Lucida Console" w:hAnsi="Lucida Console" w:cs="Lucida Console"/>
-          <w:sz w:val="18"/>
-          <w:szCs w:val="18"/>
-        </w:rPr>
-        <w:t xml:space="preserve"> </w:t>
-      </w:r>
-      <w:proofErr w:type="spellStart"/>
-      <w:r>
-        <w:rPr>
-          <w:rFonts w:ascii="Lucida Console" w:hAnsi="Lucida Console" w:cs="Lucida Console"/>
-          <w:sz w:val="18"/>
-          <w:szCs w:val="18"/>
-        </w:rPr>
-        <w:t>branch</w:t>
-      </w:r>
-      <w:proofErr w:type="spellEnd"/>
-      <w:r>
-        <w:rPr>
-          <w:rFonts w:ascii="Lucida Console" w:hAnsi="Lucida Console" w:cs="Lucida Console"/>
-          <w:sz w:val="18"/>
-          <w:szCs w:val="18"/>
-        </w:rPr>
-        <w:t xml:space="preserve"> / -a </w:t>
+        <w:t xml:space="preserve">- git branch / -a </w:t>
       </w:r>
       <w:r>
         <w:rPr>
@@ -363,53 +178,7 @@
           <w:sz w:val="18"/>
           <w:szCs w:val="18"/>
         </w:rPr>
-        <w:t xml:space="preserve">- </w:t>
-      </w:r>
-      <w:proofErr w:type="spellStart"/>
-      <w:r>
-        <w:rPr>
-          <w:rFonts w:ascii="Lucida Console" w:hAnsi="Lucida Console" w:cs="Lucida Console"/>
-          <w:sz w:val="18"/>
-          <w:szCs w:val="18"/>
-        </w:rPr>
-        <w:t>git</w:t>
-      </w:r>
-      <w:proofErr w:type="spellEnd"/>
-      <w:r>
-        <w:rPr>
-          <w:rFonts w:ascii="Lucida Console" w:hAnsi="Lucida Console" w:cs="Lucida Console"/>
-          <w:sz w:val="18"/>
-          <w:szCs w:val="18"/>
-        </w:rPr>
-        <w:t xml:space="preserve"> switch &gt; troca de </w:t>
-      </w:r>
-      <w:proofErr w:type="spellStart"/>
-      <w:proofErr w:type="gramStart"/>
-      <w:r>
-        <w:rPr>
-          <w:rFonts w:ascii="Lucida Console" w:hAnsi="Lucida Console" w:cs="Lucida Console"/>
-          <w:sz w:val="18"/>
-          <w:szCs w:val="18"/>
-        </w:rPr>
-        <w:t>branch</w:t>
-      </w:r>
-      <w:proofErr w:type="spellEnd"/>
-      <w:r>
-        <w:rPr>
-          <w:rFonts w:ascii="Lucida Console" w:hAnsi="Lucida Console" w:cs="Lucida Console"/>
-          <w:sz w:val="18"/>
-          <w:szCs w:val="18"/>
-        </w:rPr>
-        <w:t xml:space="preserve"> .</w:t>
-      </w:r>
-      <w:proofErr w:type="gramEnd"/>
-      <w:r>
-        <w:rPr>
-          <w:rFonts w:ascii="Lucida Console" w:hAnsi="Lucida Console" w:cs="Lucida Console"/>
-          <w:sz w:val="18"/>
-          <w:szCs w:val="18"/>
-        </w:rPr>
-        <w:t xml:space="preserve">  </w:t>
+        <w:t xml:space="preserve">- git switch &gt; troca de branch .  </w:t>
       </w:r>
     </w:p>
     <w:p>
@@ -632,6 +401,48 @@
         </w:rPr>
         <w:lastRenderedPageBreak/>
         <w:drawing>
+          <wp:inline distT="0" distB="0" distL="0" distR="0" wp14:anchorId="59FF9D6F" wp14:editId="0B96B3FC">
+            <wp:extent cx="5400040" cy="3037840"/>
+            <wp:effectExtent l="0" t="0" r="0" b="0"/>
+            <wp:docPr id="7" name="Imagem 7"/>
+            <wp:cNvGraphicFramePr>
+              <a:graphicFrameLocks xmlns:a="http://schemas.openxmlformats.org/drawingml/2006/main" noChangeAspect="1"/>
+            </wp:cNvGraphicFramePr>
+            <a:graphic xmlns:a="http://schemas.openxmlformats.org/drawingml/2006/main">
+              <a:graphicData uri="http://schemas.openxmlformats.org/drawingml/2006/picture">
+                <pic:pic xmlns:pic="http://schemas.openxmlformats.org/drawingml/2006/picture">
+                  <pic:nvPicPr>
+                    <pic:cNvPr id="1" name=""/>
+                    <pic:cNvPicPr/>
+                  </pic:nvPicPr>
+                  <pic:blipFill>
+                    <a:blip r:embed="rId9"/>
+                    <a:stretch>
+                      <a:fillRect/>
+                    </a:stretch>
+                  </pic:blipFill>
+                  <pic:spPr>
+                    <a:xfrm>
+                      <a:off x="0" y="0"/>
+                      <a:ext cx="5400040" cy="3037840"/>
+                    </a:xfrm>
+                    <a:prstGeom prst="rect">
+                      <a:avLst/>
+                    </a:prstGeom>
+                  </pic:spPr>
+                </pic:pic>
+              </a:graphicData>
+            </a:graphic>
+          </wp:inline>
+        </w:drawing>
+      </w:r>
+    </w:p>
+    <w:p>
+      <w:r>
+        <w:rPr>
+          <w:noProof/>
+        </w:rPr>
+        <w:drawing>
           <wp:inline distT="0" distB="0" distL="0" distR="0" wp14:anchorId="3561848D" wp14:editId="3DA01E95">
             <wp:extent cx="5400040" cy="2997835"/>
             <wp:effectExtent l="0" t="0" r="0" b="0"/>
@@ -647,7 +458,7 @@
                     <pic:cNvPicPr/>
                   </pic:nvPicPr>
                   <pic:blipFill>
-                    <a:blip r:embed="rId9">
+                    <a:blip r:embed="rId10">
                       <a:extLst>
                         <a:ext uri="{28A0092B-C50C-407E-A947-70E740481C1C}">
                           <a14:useLocalDpi xmlns:a14="http://schemas.microsoft.com/office/drawing/2010/main" val="0"/>

</xml_diff>